<commit_message>
MAJ + Presentation maxpid s
</commit_message>
<xml_diff>
--- a/Cycle_04_Analyser_Modeliser_SLCI/Cycle_04_Analyser_Modeliser_SLCI.docx
+++ b/Cycle_04_Analyser_Modeliser_SLCI/Cycle_04_Analyser_Modeliser_SLCI.docx
@@ -1,6 +1,6 @@
 
 <file path=word/document.xml><?xml version="1.0" encoding="utf-8"?>
-<w:document xmlns:wpc="http://schemas.microsoft.com/office/word/2010/wordprocessingCanvas" xmlns:mc="http://schemas.openxmlformats.org/markup-compatibility/2006" xmlns:o="urn:schemas-microsoft-com:office:office" xmlns:r="http://schemas.openxmlformats.org/officeDocument/2006/relationships" xmlns:m="http://schemas.openxmlformats.org/officeDocument/2006/math" xmlns:v="urn:schemas-microsoft-com:vml" xmlns:wp14="http://schemas.microsoft.com/office/word/2010/wordprocessingDrawing" xmlns:wp="http://schemas.openxmlformats.org/drawingml/2006/wordprocessingDrawing" xmlns:w10="urn:schemas-microsoft-com:office:word" xmlns:w="http://schemas.openxmlformats.org/wordprocessingml/2006/main" xmlns:w14="http://schemas.microsoft.com/office/word/2010/wordml" xmlns:wpg="http://schemas.microsoft.com/office/word/2010/wordprocessingGroup" xmlns:wpi="http://schemas.microsoft.com/office/word/2010/wordprocessingInk" xmlns:wne="http://schemas.microsoft.com/office/word/2006/wordml" xmlns:wps="http://schemas.microsoft.com/office/word/2010/wordprocessingShape" mc:Ignorable="w14 wp14">
+<w:document xmlns:ve="http://schemas.openxmlformats.org/markup-compatibility/2006" xmlns:o="urn:schemas-microsoft-com:office:office" xmlns:r="http://schemas.openxmlformats.org/officeDocument/2006/relationships" xmlns:m="http://schemas.openxmlformats.org/officeDocument/2006/math" xmlns:v="urn:schemas-microsoft-com:vml" xmlns:wp="http://schemas.openxmlformats.org/drawingml/2006/wordprocessingDrawing" xmlns:w10="urn:schemas-microsoft-com:office:word" xmlns:w="http://schemas.openxmlformats.org/wordprocessingml/2006/main" xmlns:wne="http://schemas.microsoft.com/office/word/2006/wordml">
   <w:body>
     <w:tbl>
       <w:tblPr>
@@ -16,7 +16,7 @@
           <w:insideV w:val="none" w:sz="0" w:space="0" w:color="auto"/>
         </w:tblBorders>
         <w:tblLayout w:type="fixed"/>
-        <w:tblLook w:val="04A0" w:firstRow="1" w:lastRow="0" w:firstColumn="1" w:lastColumn="0" w:noHBand="0" w:noVBand="1"/>
+        <w:tblLook w:val="04A0"/>
       </w:tblPr>
       <w:tblGrid>
         <w:gridCol w:w="2416"/>
@@ -66,17 +66,6 @@
                 <w:sz w:val="28"/>
                 <w:szCs w:val="32"/>
               </w:rPr>
-              <w:t xml:space="preserve"> </w:t>
-            </w:r>
-            <w:r>
-              <w:rPr>
-                <w:b/>
-                <w:i/>
-                <w:color w:val="FFFFFF" w:themeColor="background1"/>
-                <w:kern w:val="32"/>
-                <w:sz w:val="28"/>
-                <w:szCs w:val="32"/>
-              </w:rPr>
               <w:t>–</w:t>
             </w:r>
             <w:r>
@@ -88,29 +77,7 @@
                 <w:sz w:val="28"/>
                 <w:szCs w:val="32"/>
               </w:rPr>
-              <w:t xml:space="preserve"> </w:t>
-            </w:r>
-            <w:r>
-              <w:rPr>
-                <w:b/>
-                <w:i/>
-                <w:color w:val="FFFFFF" w:themeColor="background1"/>
-                <w:kern w:val="32"/>
-                <w:sz w:val="28"/>
-                <w:szCs w:val="32"/>
-              </w:rPr>
               <w:t>Étude</w:t>
-            </w:r>
-            <w:r>
-              <w:rPr>
-                <w:b/>
-                <w:i/>
-                <w:color w:val="FFFFFF" w:themeColor="background1"/>
-                <w:kern w:val="32"/>
-                <w:sz w:val="28"/>
-                <w:szCs w:val="32"/>
-              </w:rPr>
-              <w:t xml:space="preserve"> </w:t>
             </w:r>
             <w:r>
               <w:rPr>
@@ -330,7 +297,7 @@
                 <w:insideV w:val="dashed" w:sz="4" w:space="0" w:color="auto"/>
               </w:tblBorders>
               <w:tblLayout w:type="fixed"/>
-              <w:tblLook w:val="04A0" w:firstRow="1" w:lastRow="0" w:firstColumn="1" w:lastColumn="0" w:noHBand="0" w:noVBand="1"/>
+              <w:tblLook w:val="04A0"/>
             </w:tblPr>
             <w:tblGrid>
               <w:gridCol w:w="3579"/>
@@ -374,7 +341,6 @@
                       <w:i/>
                     </w:rPr>
                   </w:pPr>
-                  <w:proofErr w:type="spellStart"/>
                   <w:r>
                     <w:rPr>
                       <w:b/>
@@ -382,7 +348,6 @@
                     </w:rPr>
                     <w:t>Maxpid</w:t>
                   </w:r>
-                  <w:proofErr w:type="spellEnd"/>
                 </w:p>
               </w:tc>
               <w:tc>
@@ -537,20 +502,6 @@
                 <w:lang w:bidi="ar-SA"/>
               </w:rPr>
               <w:t>Objectifs</w:t>
-            </w:r>
-            <w:r>
-              <w:rPr>
-                <w:rFonts w:asciiTheme="majorHAnsi" w:eastAsiaTheme="majorEastAsia" w:hAnsiTheme="majorHAnsi" w:cstheme="majorBidi"/>
-                <w:i/>
-                <w:iCs/>
-                <w:smallCaps w:val="0"/>
-                <w:color w:val="404040" w:themeColor="text1" w:themeTint="BF"/>
-                <w:spacing w:val="0"/>
-                <w:sz w:val="28"/>
-                <w:szCs w:val="28"/>
-                <w:lang w:bidi="ar-SA"/>
-              </w:rPr>
-              <w:t xml:space="preserve"> </w:t>
             </w:r>
           </w:p>
         </w:tc>
@@ -797,6 +748,38 @@
                 <w:sz w:val="24"/>
                 <w:szCs w:val="32"/>
               </w:rPr>
+              <w:t>Ficher performance des SLCI</w:t>
+            </w:r>
+          </w:p>
+          <w:p>
+            <w:pPr>
+              <w:pStyle w:val="Paragraphedeliste"/>
+              <w:numPr>
+                <w:ilvl w:val="0"/>
+                <w:numId w:val="21"/>
+              </w:numPr>
+              <w:tabs>
+                <w:tab w:val="left" w:pos="885"/>
+              </w:tabs>
+              <w:spacing w:before="120"/>
+              <w:ind w:right="-108"/>
+              <w:jc w:val="left"/>
+              <w:rPr>
+                <w:b/>
+                <w:i/>
+                <w:kern w:val="32"/>
+                <w:sz w:val="24"/>
+                <w:szCs w:val="32"/>
+              </w:rPr>
+            </w:pPr>
+            <w:r>
+              <w:rPr>
+                <w:b/>
+                <w:i/>
+                <w:kern w:val="32"/>
+                <w:sz w:val="24"/>
+                <w:szCs w:val="32"/>
+              </w:rPr>
               <w:t>Modèle de présentation</w:t>
             </w:r>
           </w:p>
@@ -831,7 +814,6 @@
               </w:rPr>
               <w:t xml:space="preserve">Modèles </w:t>
             </w:r>
-            <w:proofErr w:type="spellStart"/>
             <w:r>
               <w:rPr>
                 <w:b/>
@@ -840,9 +822,8 @@
                 <w:sz w:val="24"/>
                 <w:szCs w:val="32"/>
               </w:rPr>
-              <w:t>multiphysiques</w:t>
+              <w:t>XCOS – Schémas blocs</w:t>
             </w:r>
-            <w:proofErr w:type="spellEnd"/>
           </w:p>
         </w:tc>
       </w:tr>
@@ -945,9 +926,9 @@
       <w:pPr>
         <w:jc w:val="left"/>
         <w:sectPr>
-          <w:headerReference w:type="default" r:id="rId9"/>
-          <w:footerReference w:type="default" r:id="rId10"/>
-          <w:footerReference w:type="first" r:id="rId11"/>
+          <w:headerReference w:type="default" r:id="rId8"/>
+          <w:footerReference w:type="default" r:id="rId9"/>
+          <w:footerReference w:type="first" r:id="rId10"/>
           <w:pgSz w:w="11906" w:h="16838" w:code="9"/>
           <w:pgMar w:top="530" w:right="1080" w:bottom="1440" w:left="1080" w:header="425" w:footer="491" w:gutter="0"/>
           <w:cols w:space="708"/>
@@ -988,7 +969,7 @@
       <w:tblPr>
         <w:tblStyle w:val="Grilledutableau"/>
         <w:tblW w:w="0" w:type="auto"/>
-        <w:tblLook w:val="04A0" w:firstRow="1" w:lastRow="0" w:firstColumn="1" w:lastColumn="0" w:noHBand="0" w:noVBand="1"/>
+        <w:tblLook w:val="04A0"/>
       </w:tblPr>
       <w:tblGrid>
         <w:gridCol w:w="4926"/>
@@ -1021,7 +1002,7 @@
                 <w:lang w:eastAsia="fr-FR" w:bidi="ar-SA"/>
               </w:rPr>
               <w:drawing>
-                <wp:inline distT="0" distB="0" distL="0" distR="0" wp14:anchorId="0C51F8F0" wp14:editId="3FC7D83E">
+                <wp:inline distT="0" distB="0" distL="0" distR="0">
                   <wp:extent cx="2990596" cy="1975449"/>
                   <wp:effectExtent l="0" t="0" r="254" b="0"/>
                   <wp:docPr id="5" name="Image 5"/>
@@ -1038,7 +1019,7 @@
                           </pic:cNvPicPr>
                         </pic:nvPicPr>
                         <pic:blipFill>
-                          <a:blip r:embed="rId12" cstate="print"/>
+                          <a:blip r:embed="rId11" cstate="print"/>
                           <a:srcRect/>
                           <a:stretch>
                             <a:fillRect/>
@@ -1441,11 +1422,11 @@
           <w:insideH w:val="none" w:sz="0" w:space="0" w:color="auto"/>
           <w:insideV w:val="none" w:sz="0" w:space="0" w:color="auto"/>
         </w:tblBorders>
-        <w:tblLook w:val="04A0" w:firstRow="1" w:lastRow="0" w:firstColumn="1" w:lastColumn="0" w:noHBand="0" w:noVBand="1"/>
+        <w:tblLook w:val="04A0"/>
       </w:tblPr>
       <w:tblGrid>
-        <w:gridCol w:w="5242"/>
-        <w:gridCol w:w="4720"/>
+        <w:gridCol w:w="5243"/>
+        <w:gridCol w:w="4719"/>
       </w:tblGrid>
       <w:tr>
         <w:tc>
@@ -1467,7 +1448,7 @@
                 <w:lang w:eastAsia="fr-FR" w:bidi="ar-SA"/>
               </w:rPr>
               <w:drawing>
-                <wp:inline distT="0" distB="0" distL="0" distR="0" wp14:anchorId="027106DE" wp14:editId="45211364">
+                <wp:inline distT="0" distB="0" distL="0" distR="0">
                   <wp:extent cx="3172981" cy="2346385"/>
                   <wp:effectExtent l="19050" t="0" r="0" b="0"/>
                   <wp:docPr id="4" name="Image 4"/>
@@ -1484,7 +1465,7 @@
                           </pic:cNvPicPr>
                         </pic:nvPicPr>
                         <pic:blipFill>
-                          <a:blip r:embed="rId13" cstate="print"/>
+                          <a:blip r:embed="rId12" cstate="print"/>
                           <a:srcRect/>
                           <a:stretch>
                             <a:fillRect/>
@@ -1847,13 +1828,6 @@
         </w:rPr>
         <w:t xml:space="preserve"> 2:</w:t>
       </w:r>
-      <w:r>
-        <w:rPr>
-          <w:highlight w:val="yellow"/>
-          <w:lang w:eastAsia="fr-FR"/>
-        </w:rPr>
-        <w:t xml:space="preserve"> </w:t>
-      </w:r>
     </w:p>
     <w:p>
       <w:pPr>
@@ -2107,12 +2081,6 @@
         </w:rPr>
         <w:t>Évaluer les écarts entre la réponse à un échelon fournie par le système réel et le cahier des charges.</w:t>
       </w:r>
-      <w:r>
-        <w:rPr>
-          <w:lang w:eastAsia="fr-FR"/>
-        </w:rPr>
-        <w:t xml:space="preserve"> </w:t>
-      </w:r>
     </w:p>
     <w:p>
       <w:pPr>
@@ -2149,12 +2117,6 @@
           <w:lang w:eastAsia="fr-FR"/>
         </w:rPr>
         <w:t>Modifier éventuellement le modèle.</w:t>
-      </w:r>
-      <w:r>
-        <w:rPr>
-          <w:lang w:eastAsia="fr-FR"/>
-        </w:rPr>
-        <w:t xml:space="preserve"> </w:t>
       </w:r>
     </w:p>
     <w:bookmarkEnd w:id="0"/>
@@ -2254,14 +2216,6 @@
           <w:highlight w:val="yellow"/>
           <w:lang w:eastAsia="fr-FR"/>
         </w:rPr>
-        <w:t xml:space="preserve"> </w:t>
-      </w:r>
-      <w:r>
-        <w:rPr>
-          <w:b/>
-          <w:highlight w:val="yellow"/>
-          <w:lang w:eastAsia="fr-FR"/>
-        </w:rPr>
         <w:t xml:space="preserve">puis aider l’analyste modélisateur. </w:t>
       </w:r>
     </w:p>
@@ -2288,8 +2242,8 @@
       </w:r>
     </w:p>
     <w:sectPr>
-      <w:headerReference w:type="default" r:id="rId14"/>
-      <w:footerReference w:type="default" r:id="rId15"/>
+      <w:headerReference w:type="default" r:id="rId13"/>
+      <w:footerReference w:type="default" r:id="rId14"/>
       <w:pgSz w:w="11906" w:h="16838" w:code="9"/>
       <w:pgMar w:top="1103" w:right="1080" w:bottom="1134" w:left="1080" w:header="425" w:footer="150" w:gutter="0"/>
       <w:pgNumType w:start="1"/>
@@ -2301,15 +2255,15 @@
 </file>
 
 <file path=word/endnotes.xml><?xml version="1.0" encoding="utf-8"?>
-<w:endnotes xmlns:wpc="http://schemas.microsoft.com/office/word/2010/wordprocessingCanvas" xmlns:mc="http://schemas.openxmlformats.org/markup-compatibility/2006" xmlns:o="urn:schemas-microsoft-com:office:office" xmlns:r="http://schemas.openxmlformats.org/officeDocument/2006/relationships" xmlns:m="http://schemas.openxmlformats.org/officeDocument/2006/math" xmlns:v="urn:schemas-microsoft-com:vml" xmlns:wp14="http://schemas.microsoft.com/office/word/2010/wordprocessingDrawing" xmlns:wp="http://schemas.openxmlformats.org/drawingml/2006/wordprocessingDrawing" xmlns:w10="urn:schemas-microsoft-com:office:word" xmlns:w="http://schemas.openxmlformats.org/wordprocessingml/2006/main" xmlns:w14="http://schemas.microsoft.com/office/word/2010/wordml" xmlns:wpg="http://schemas.microsoft.com/office/word/2010/wordprocessingGroup" xmlns:wpi="http://schemas.microsoft.com/office/word/2010/wordprocessingInk" xmlns:wne="http://schemas.microsoft.com/office/word/2006/wordml" xmlns:wps="http://schemas.microsoft.com/office/word/2010/wordprocessingShape" mc:Ignorable="w14 wp14">
-  <w:endnote w:type="separator" w:id="-1">
+<w:endnotes xmlns:ve="http://schemas.openxmlformats.org/markup-compatibility/2006" xmlns:o="urn:schemas-microsoft-com:office:office" xmlns:r="http://schemas.openxmlformats.org/officeDocument/2006/relationships" xmlns:m="http://schemas.openxmlformats.org/officeDocument/2006/math" xmlns:v="urn:schemas-microsoft-com:vml" xmlns:wp="http://schemas.openxmlformats.org/drawingml/2006/wordprocessingDrawing" xmlns:w10="urn:schemas-microsoft-com:office:word" xmlns:w="http://schemas.openxmlformats.org/wordprocessingml/2006/main" xmlns:wne="http://schemas.microsoft.com/office/word/2006/wordml">
+  <w:endnote w:type="separator" w:id="0">
     <w:p>
       <w:r>
         <w:separator/>
       </w:r>
     </w:p>
   </w:endnote>
-  <w:endnote w:type="continuationSeparator" w:id="0">
+  <w:endnote w:type="continuationSeparator" w:id="1">
     <w:p>
       <w:r>
         <w:continuationSeparator/>
@@ -2320,7 +2274,7 @@
 </file>
 
 <file path=word/footer1.xml><?xml version="1.0" encoding="utf-8"?>
-<w:ftr xmlns:wpc="http://schemas.microsoft.com/office/word/2010/wordprocessingCanvas" xmlns:mc="http://schemas.openxmlformats.org/markup-compatibility/2006" xmlns:o="urn:schemas-microsoft-com:office:office" xmlns:r="http://schemas.openxmlformats.org/officeDocument/2006/relationships" xmlns:m="http://schemas.openxmlformats.org/officeDocument/2006/math" xmlns:v="urn:schemas-microsoft-com:vml" xmlns:wp14="http://schemas.microsoft.com/office/word/2010/wordprocessingDrawing" xmlns:wp="http://schemas.openxmlformats.org/drawingml/2006/wordprocessingDrawing" xmlns:w10="urn:schemas-microsoft-com:office:word" xmlns:w="http://schemas.openxmlformats.org/wordprocessingml/2006/main" xmlns:w14="http://schemas.microsoft.com/office/word/2010/wordml" xmlns:wpg="http://schemas.microsoft.com/office/word/2010/wordprocessingGroup" xmlns:wpi="http://schemas.microsoft.com/office/word/2010/wordprocessingInk" xmlns:wne="http://schemas.microsoft.com/office/word/2006/wordml" xmlns:wps="http://schemas.microsoft.com/office/word/2010/wordprocessingShape" mc:Ignorable="w14 wp14">
+<w:ftr xmlns:ve="http://schemas.openxmlformats.org/markup-compatibility/2006" xmlns:o="urn:schemas-microsoft-com:office:office" xmlns:r="http://schemas.openxmlformats.org/officeDocument/2006/relationships" xmlns:m="http://schemas.openxmlformats.org/officeDocument/2006/math" xmlns:v="urn:schemas-microsoft-com:vml" xmlns:wp="http://schemas.openxmlformats.org/drawingml/2006/wordprocessingDrawing" xmlns:w10="urn:schemas-microsoft-com:office:word" xmlns:w="http://schemas.openxmlformats.org/wordprocessingml/2006/main" xmlns:wne="http://schemas.microsoft.com/office/word/2006/wordml">
   <w:tbl>
     <w:tblPr>
       <w:tblStyle w:val="Grilledutableau"/>
@@ -2334,7 +2288,7 @@
         <w:insideH w:val="none" w:sz="0" w:space="0" w:color="auto"/>
         <w:insideV w:val="none" w:sz="0" w:space="0" w:color="auto"/>
       </w:tblBorders>
-      <w:tblLook w:val="04A0" w:firstRow="1" w:lastRow="0" w:firstColumn="1" w:lastColumn="0" w:noHBand="0" w:noVBand="1"/>
+      <w:tblLook w:val="04A0"/>
     </w:tblPr>
     <w:tblGrid>
       <w:gridCol w:w="4537"/>
@@ -2467,7 +2421,6 @@
                 <w:docPartUnique/>
               </w:docPartObj>
             </w:sdtPr>
-            <w:sdtEndPr/>
             <w:sdtContent>
               <w:r>
                 <w:rPr>
@@ -2496,7 +2449,7 @@
                             <a:blip r:embed="rId1">
                               <a:extLst>
                                 <a:ext uri="{28A0092B-C50C-407E-A947-70E740481C1C}">
-                                  <a14:useLocalDpi xmlns:a14="http://schemas.microsoft.com/office/drawing/2010/main" val="0"/>
+                                  <a14:useLocalDpi xmlns:a14="http://schemas.microsoft.com/office/drawing/2010/main" xmlns:wps="http://schemas.microsoft.com/office/word/2010/wordprocessingShape" xmlns:wpi="http://schemas.microsoft.com/office/word/2010/wordprocessingInk" xmlns:wpg="http://schemas.microsoft.com/office/word/2010/wordprocessingGroup" xmlns:w14="http://schemas.microsoft.com/office/word/2010/wordml" xmlns:w="http://schemas.openxmlformats.org/wordprocessingml/2006/main" xmlns:w10="urn:schemas-microsoft-com:office:word" xmlns:wp14="http://schemas.microsoft.com/office/word/2010/wordprocessingDrawing" xmlns:v="urn:schemas-microsoft-com:vml" xmlns:o="urn:schemas-microsoft-com:office:office" xmlns:mc="http://schemas.openxmlformats.org/markup-compatibility/2006" xmlns:wpc="http://schemas.microsoft.com/office/word/2010/wordprocessingCanvas" xmlns="" val="0"/>
                                 </a:ext>
                               </a:extLst>
                             </a:blip>
@@ -2580,7 +2533,7 @@
 </file>
 
 <file path=word/footer2.xml><?xml version="1.0" encoding="utf-8"?>
-<w:ftr xmlns:wpc="http://schemas.microsoft.com/office/word/2010/wordprocessingCanvas" xmlns:mc="http://schemas.openxmlformats.org/markup-compatibility/2006" xmlns:o="urn:schemas-microsoft-com:office:office" xmlns:r="http://schemas.openxmlformats.org/officeDocument/2006/relationships" xmlns:m="http://schemas.openxmlformats.org/officeDocument/2006/math" xmlns:v="urn:schemas-microsoft-com:vml" xmlns:wp14="http://schemas.microsoft.com/office/word/2010/wordprocessingDrawing" xmlns:wp="http://schemas.openxmlformats.org/drawingml/2006/wordprocessingDrawing" xmlns:w10="urn:schemas-microsoft-com:office:word" xmlns:w="http://schemas.openxmlformats.org/wordprocessingml/2006/main" xmlns:w14="http://schemas.microsoft.com/office/word/2010/wordml" xmlns:wpg="http://schemas.microsoft.com/office/word/2010/wordprocessingGroup" xmlns:wpi="http://schemas.microsoft.com/office/word/2010/wordprocessingInk" xmlns:wne="http://schemas.microsoft.com/office/word/2006/wordml" xmlns:wps="http://schemas.microsoft.com/office/word/2010/wordprocessingShape" mc:Ignorable="w14 wp14">
+<w:ftr xmlns:ve="http://schemas.openxmlformats.org/markup-compatibility/2006" xmlns:o="urn:schemas-microsoft-com:office:office" xmlns:r="http://schemas.openxmlformats.org/officeDocument/2006/relationships" xmlns:m="http://schemas.openxmlformats.org/officeDocument/2006/math" xmlns:v="urn:schemas-microsoft-com:vml" xmlns:wp="http://schemas.openxmlformats.org/drawingml/2006/wordprocessingDrawing" xmlns:w10="urn:schemas-microsoft-com:office:word" xmlns:w="http://schemas.openxmlformats.org/wordprocessingml/2006/main" xmlns:wne="http://schemas.microsoft.com/office/word/2006/wordml">
   <w:tbl>
     <w:tblPr>
       <w:tblStyle w:val="Grilledutableau"/>
@@ -2594,7 +2547,7 @@
         <w:insideH w:val="none" w:sz="0" w:space="0" w:color="auto"/>
         <w:insideV w:val="none" w:sz="0" w:space="0" w:color="auto"/>
       </w:tblBorders>
-      <w:tblLook w:val="04A0" w:firstRow="1" w:lastRow="0" w:firstColumn="1" w:lastColumn="0" w:noHBand="0" w:noVBand="1"/>
+      <w:tblLook w:val="04A0"/>
     </w:tblPr>
     <w:tblGrid>
       <w:gridCol w:w="12333"/>
@@ -2650,7 +2603,7 @@
                         <a:blip r:embed="rId1">
                           <a:extLst>
                             <a:ext uri="{28A0092B-C50C-407E-A947-70E740481C1C}">
-                              <a14:useLocalDpi xmlns:a14="http://schemas.microsoft.com/office/drawing/2010/main" val="0"/>
+                              <a14:useLocalDpi xmlns:a14="http://schemas.microsoft.com/office/drawing/2010/main" xmlns:wps="http://schemas.microsoft.com/office/word/2010/wordprocessingShape" xmlns:wpi="http://schemas.microsoft.com/office/word/2010/wordprocessingInk" xmlns:wpg="http://schemas.microsoft.com/office/word/2010/wordprocessingGroup" xmlns:w14="http://schemas.microsoft.com/office/word/2010/wordml" xmlns:w="http://schemas.openxmlformats.org/wordprocessingml/2006/main" xmlns:w10="urn:schemas-microsoft-com:office:word" xmlns:wp14="http://schemas.microsoft.com/office/word/2010/wordprocessingDrawing" xmlns:v="urn:schemas-microsoft-com:vml" xmlns:o="urn:schemas-microsoft-com:office:office" xmlns:mc="http://schemas.openxmlformats.org/markup-compatibility/2006" xmlns:wpc="http://schemas.microsoft.com/office/word/2010/wordprocessingCanvas" xmlns="" val="0"/>
                             </a:ext>
                           </a:extLst>
                         </a:blip>
@@ -2706,7 +2659,7 @@
                         <a:blip r:embed="rId2">
                           <a:extLst>
                             <a:ext uri="{28A0092B-C50C-407E-A947-70E740481C1C}">
-                              <a14:useLocalDpi xmlns:a14="http://schemas.microsoft.com/office/drawing/2010/main" val="0"/>
+                              <a14:useLocalDpi xmlns:a14="http://schemas.microsoft.com/office/drawing/2010/main" xmlns:wps="http://schemas.microsoft.com/office/word/2010/wordprocessingShape" xmlns:wpi="http://schemas.microsoft.com/office/word/2010/wordprocessingInk" xmlns:wpg="http://schemas.microsoft.com/office/word/2010/wordprocessingGroup" xmlns:w14="http://schemas.microsoft.com/office/word/2010/wordml" xmlns:w="http://schemas.openxmlformats.org/wordprocessingml/2006/main" xmlns:w10="urn:schemas-microsoft-com:office:word" xmlns:wp14="http://schemas.microsoft.com/office/word/2010/wordprocessingDrawing" xmlns:v="urn:schemas-microsoft-com:vml" xmlns:o="urn:schemas-microsoft-com:office:office" xmlns:mc="http://schemas.openxmlformats.org/markup-compatibility/2006" xmlns:wpc="http://schemas.microsoft.com/office/word/2010/wordprocessingCanvas" xmlns="" val="0"/>
                             </a:ext>
                           </a:extLst>
                         </a:blip>
@@ -2749,7 +2702,7 @@
 </file>
 
 <file path=word/footer3.xml><?xml version="1.0" encoding="utf-8"?>
-<w:ftr xmlns:wpc="http://schemas.microsoft.com/office/word/2010/wordprocessingCanvas" xmlns:mc="http://schemas.openxmlformats.org/markup-compatibility/2006" xmlns:o="urn:schemas-microsoft-com:office:office" xmlns:r="http://schemas.openxmlformats.org/officeDocument/2006/relationships" xmlns:m="http://schemas.openxmlformats.org/officeDocument/2006/math" xmlns:v="urn:schemas-microsoft-com:vml" xmlns:wp14="http://schemas.microsoft.com/office/word/2010/wordprocessingDrawing" xmlns:wp="http://schemas.openxmlformats.org/drawingml/2006/wordprocessingDrawing" xmlns:w10="urn:schemas-microsoft-com:office:word" xmlns:w="http://schemas.openxmlformats.org/wordprocessingml/2006/main" xmlns:w14="http://schemas.microsoft.com/office/word/2010/wordml" xmlns:wpg="http://schemas.microsoft.com/office/word/2010/wordprocessingGroup" xmlns:wpi="http://schemas.microsoft.com/office/word/2010/wordprocessingInk" xmlns:wne="http://schemas.microsoft.com/office/word/2006/wordml" xmlns:wps="http://schemas.microsoft.com/office/word/2010/wordprocessingShape" mc:Ignorable="w14 wp14">
+<w:ftr xmlns:ve="http://schemas.openxmlformats.org/markup-compatibility/2006" xmlns:o="urn:schemas-microsoft-com:office:office" xmlns:r="http://schemas.openxmlformats.org/officeDocument/2006/relationships" xmlns:m="http://schemas.openxmlformats.org/officeDocument/2006/math" xmlns:v="urn:schemas-microsoft-com:vml" xmlns:wp="http://schemas.openxmlformats.org/drawingml/2006/wordprocessingDrawing" xmlns:w10="urn:schemas-microsoft-com:office:word" xmlns:w="http://schemas.openxmlformats.org/wordprocessingml/2006/main" xmlns:wne="http://schemas.microsoft.com/office/word/2006/wordml">
   <w:tbl>
     <w:tblPr>
       <w:tblStyle w:val="Grilledutableau"/>
@@ -2763,7 +2716,7 @@
         <w:insideH w:val="none" w:sz="0" w:space="0" w:color="auto"/>
         <w:insideV w:val="none" w:sz="0" w:space="0" w:color="auto"/>
       </w:tblBorders>
-      <w:tblLook w:val="04A0" w:firstRow="1" w:lastRow="0" w:firstColumn="1" w:lastColumn="0" w:noHBand="0" w:noVBand="1"/>
+      <w:tblLook w:val="04A0"/>
     </w:tblPr>
     <w:tblGrid>
       <w:gridCol w:w="4536"/>
@@ -2871,7 +2824,7 @@
               <w:lang w:eastAsia="fr-FR" w:bidi="ar-SA"/>
             </w:rPr>
             <w:drawing>
-              <wp:anchor distT="0" distB="0" distL="114300" distR="114300" simplePos="0" relativeHeight="251724800" behindDoc="0" locked="0" layoutInCell="1" allowOverlap="1" wp14:anchorId="5B2D02FE" wp14:editId="68D8A1DD">
+              <wp:anchor distT="0" distB="0" distL="114300" distR="114300" simplePos="0" relativeHeight="251724800" behindDoc="0" locked="0" layoutInCell="1" allowOverlap="1">
                 <wp:simplePos x="0" y="0"/>
                 <wp:positionH relativeFrom="column">
                   <wp:posOffset>208889</wp:posOffset>
@@ -2897,7 +2850,7 @@
                         <a:blip r:embed="rId1">
                           <a:extLst>
                             <a:ext uri="{28A0092B-C50C-407E-A947-70E740481C1C}">
-                              <a14:useLocalDpi xmlns:a14="http://schemas.microsoft.com/office/drawing/2010/main" val="0"/>
+                              <a14:useLocalDpi xmlns:a14="http://schemas.microsoft.com/office/drawing/2010/main" xmlns:wps="http://schemas.microsoft.com/office/word/2010/wordprocessingShape" xmlns:wpi="http://schemas.microsoft.com/office/word/2010/wordprocessingInk" xmlns:wpg="http://schemas.microsoft.com/office/word/2010/wordprocessingGroup" xmlns:w14="http://schemas.microsoft.com/office/word/2010/wordml" xmlns:w="http://schemas.openxmlformats.org/wordprocessingml/2006/main" xmlns:w10="urn:schemas-microsoft-com:office:word" xmlns:wp14="http://schemas.microsoft.com/office/word/2010/wordprocessingDrawing" xmlns:v="urn:schemas-microsoft-com:vml" xmlns:o="urn:schemas-microsoft-com:office:office" xmlns:mc="http://schemas.openxmlformats.org/markup-compatibility/2006" xmlns:wpc="http://schemas.microsoft.com/office/word/2010/wordprocessingCanvas" xmlns="" val="0"/>
                             </a:ext>
                           </a:extLst>
                         </a:blip>
@@ -2990,15 +2943,15 @@
 </file>
 
 <file path=word/footnotes.xml><?xml version="1.0" encoding="utf-8"?>
-<w:footnotes xmlns:wpc="http://schemas.microsoft.com/office/word/2010/wordprocessingCanvas" xmlns:mc="http://schemas.openxmlformats.org/markup-compatibility/2006" xmlns:o="urn:schemas-microsoft-com:office:office" xmlns:r="http://schemas.openxmlformats.org/officeDocument/2006/relationships" xmlns:m="http://schemas.openxmlformats.org/officeDocument/2006/math" xmlns:v="urn:schemas-microsoft-com:vml" xmlns:wp14="http://schemas.microsoft.com/office/word/2010/wordprocessingDrawing" xmlns:wp="http://schemas.openxmlformats.org/drawingml/2006/wordprocessingDrawing" xmlns:w10="urn:schemas-microsoft-com:office:word" xmlns:w="http://schemas.openxmlformats.org/wordprocessingml/2006/main" xmlns:w14="http://schemas.microsoft.com/office/word/2010/wordml" xmlns:wpg="http://schemas.microsoft.com/office/word/2010/wordprocessingGroup" xmlns:wpi="http://schemas.microsoft.com/office/word/2010/wordprocessingInk" xmlns:wne="http://schemas.microsoft.com/office/word/2006/wordml" xmlns:wps="http://schemas.microsoft.com/office/word/2010/wordprocessingShape" mc:Ignorable="w14 wp14">
-  <w:footnote w:type="separator" w:id="-1">
+<w:footnotes xmlns:ve="http://schemas.openxmlformats.org/markup-compatibility/2006" xmlns:o="urn:schemas-microsoft-com:office:office" xmlns:r="http://schemas.openxmlformats.org/officeDocument/2006/relationships" xmlns:m="http://schemas.openxmlformats.org/officeDocument/2006/math" xmlns:v="urn:schemas-microsoft-com:vml" xmlns:wp="http://schemas.openxmlformats.org/drawingml/2006/wordprocessingDrawing" xmlns:w10="urn:schemas-microsoft-com:office:word" xmlns:w="http://schemas.openxmlformats.org/wordprocessingml/2006/main" xmlns:wne="http://schemas.microsoft.com/office/word/2006/wordml">
+  <w:footnote w:type="separator" w:id="0">
     <w:p>
       <w:r>
         <w:separator/>
       </w:r>
     </w:p>
   </w:footnote>
-  <w:footnote w:type="continuationSeparator" w:id="0">
+  <w:footnote w:type="continuationSeparator" w:id="1">
     <w:p>
       <w:r>
         <w:continuationSeparator/>
@@ -3009,7 +2962,7 @@
 </file>
 
 <file path=word/header1.xml><?xml version="1.0" encoding="utf-8"?>
-<w:hdr xmlns:wpc="http://schemas.microsoft.com/office/word/2010/wordprocessingCanvas" xmlns:mc="http://schemas.openxmlformats.org/markup-compatibility/2006" xmlns:o="urn:schemas-microsoft-com:office:office" xmlns:r="http://schemas.openxmlformats.org/officeDocument/2006/relationships" xmlns:m="http://schemas.openxmlformats.org/officeDocument/2006/math" xmlns:v="urn:schemas-microsoft-com:vml" xmlns:wp14="http://schemas.microsoft.com/office/word/2010/wordprocessingDrawing" xmlns:wp="http://schemas.openxmlformats.org/drawingml/2006/wordprocessingDrawing" xmlns:w10="urn:schemas-microsoft-com:office:word" xmlns:w="http://schemas.openxmlformats.org/wordprocessingml/2006/main" xmlns:w14="http://schemas.microsoft.com/office/word/2010/wordml" xmlns:wpg="http://schemas.microsoft.com/office/word/2010/wordprocessingGroup" xmlns:wpi="http://schemas.microsoft.com/office/word/2010/wordprocessingInk" xmlns:wne="http://schemas.microsoft.com/office/word/2006/wordml" xmlns:wps="http://schemas.microsoft.com/office/word/2010/wordprocessingShape" mc:Ignorable="w14 wp14">
+<w:hdr xmlns:ve="http://schemas.openxmlformats.org/markup-compatibility/2006" xmlns:o="urn:schemas-microsoft-com:office:office" xmlns:r="http://schemas.openxmlformats.org/officeDocument/2006/relationships" xmlns:m="http://schemas.openxmlformats.org/officeDocument/2006/math" xmlns:v="urn:schemas-microsoft-com:vml" xmlns:wp="http://schemas.openxmlformats.org/drawingml/2006/wordprocessingDrawing" xmlns:w10="urn:schemas-microsoft-com:office:word" xmlns:w="http://schemas.openxmlformats.org/wordprocessingml/2006/main" xmlns:wne="http://schemas.microsoft.com/office/word/2006/wordml">
   <w:tbl>
     <w:tblPr>
       <w:tblStyle w:val="Grilledutableau"/>
@@ -3023,7 +2976,7 @@
         <w:insideH w:val="none" w:sz="0" w:space="0" w:color="auto"/>
         <w:insideV w:val="none" w:sz="0" w:space="0" w:color="auto"/>
       </w:tblBorders>
-      <w:tblLook w:val="04A0" w:firstRow="1" w:lastRow="0" w:firstColumn="1" w:lastColumn="0" w:noHBand="0" w:noVBand="1"/>
+      <w:tblLook w:val="04A0"/>
     </w:tblPr>
     <w:tblGrid>
       <w:gridCol w:w="4678"/>
@@ -3084,7 +3037,7 @@
                         <a:blip r:embed="rId1">
                           <a:extLst>
                             <a:ext uri="{28A0092B-C50C-407E-A947-70E740481C1C}">
-                              <a14:useLocalDpi xmlns:a14="http://schemas.microsoft.com/office/drawing/2010/main" val="0"/>
+                              <a14:useLocalDpi xmlns:a14="http://schemas.microsoft.com/office/drawing/2010/main" xmlns:wps="http://schemas.microsoft.com/office/word/2010/wordprocessingShape" xmlns:wpi="http://schemas.microsoft.com/office/word/2010/wordprocessingInk" xmlns:wpg="http://schemas.microsoft.com/office/word/2010/wordprocessingGroup" xmlns:w14="http://schemas.microsoft.com/office/word/2010/wordml" xmlns:w="http://schemas.openxmlformats.org/wordprocessingml/2006/main" xmlns:w10="urn:schemas-microsoft-com:office:word" xmlns:wp14="http://schemas.microsoft.com/office/word/2010/wordprocessingDrawing" xmlns:v="urn:schemas-microsoft-com:vml" xmlns:o="urn:schemas-microsoft-com:office:office" xmlns:mc="http://schemas.openxmlformats.org/markup-compatibility/2006" xmlns:wpc="http://schemas.microsoft.com/office/word/2010/wordprocessingCanvas" xmlns="" val="0"/>
                             </a:ext>
                           </a:extLst>
                         </a:blip>
@@ -3348,7 +3301,7 @@
 </file>
 
 <file path=word/header2.xml><?xml version="1.0" encoding="utf-8"?>
-<w:hdr xmlns:wpc="http://schemas.microsoft.com/office/word/2010/wordprocessingCanvas" xmlns:mc="http://schemas.openxmlformats.org/markup-compatibility/2006" xmlns:o="urn:schemas-microsoft-com:office:office" xmlns:r="http://schemas.openxmlformats.org/officeDocument/2006/relationships" xmlns:m="http://schemas.openxmlformats.org/officeDocument/2006/math" xmlns:v="urn:schemas-microsoft-com:vml" xmlns:wp14="http://schemas.microsoft.com/office/word/2010/wordprocessingDrawing" xmlns:wp="http://schemas.openxmlformats.org/drawingml/2006/wordprocessingDrawing" xmlns:w10="urn:schemas-microsoft-com:office:word" xmlns:w="http://schemas.openxmlformats.org/wordprocessingml/2006/main" xmlns:w14="http://schemas.microsoft.com/office/word/2010/wordml" xmlns:wpg="http://schemas.microsoft.com/office/word/2010/wordprocessingGroup" xmlns:wpi="http://schemas.microsoft.com/office/word/2010/wordprocessingInk" xmlns:wne="http://schemas.microsoft.com/office/word/2006/wordml" xmlns:wps="http://schemas.microsoft.com/office/word/2010/wordprocessingShape" mc:Ignorable="w14 wp14">
+<w:hdr xmlns:ve="http://schemas.openxmlformats.org/markup-compatibility/2006" xmlns:o="urn:schemas-microsoft-com:office:office" xmlns:r="http://schemas.openxmlformats.org/officeDocument/2006/relationships" xmlns:m="http://schemas.openxmlformats.org/officeDocument/2006/math" xmlns:v="urn:schemas-microsoft-com:vml" xmlns:wp="http://schemas.openxmlformats.org/drawingml/2006/wordprocessingDrawing" xmlns:w10="urn:schemas-microsoft-com:office:word" xmlns:w="http://schemas.openxmlformats.org/wordprocessingml/2006/main" xmlns:wne="http://schemas.microsoft.com/office/word/2006/wordml">
   <w:tbl>
     <w:tblPr>
       <w:tblStyle w:val="Grilledutableau"/>
@@ -3362,7 +3315,7 @@
         <w:insideH w:val="none" w:sz="0" w:space="0" w:color="auto"/>
         <w:insideV w:val="none" w:sz="0" w:space="0" w:color="auto"/>
       </w:tblBorders>
-      <w:tblLook w:val="04A0" w:firstRow="1" w:lastRow="0" w:firstColumn="1" w:lastColumn="0" w:noHBand="0" w:noVBand="1"/>
+      <w:tblLook w:val="04A0"/>
     </w:tblPr>
     <w:tblGrid>
       <w:gridCol w:w="4678"/>
@@ -3399,7 +3352,7 @@
               <w:lang w:eastAsia="fr-FR" w:bidi="ar-SA"/>
             </w:rPr>
             <w:drawing>
-              <wp:anchor distT="0" distB="0" distL="114300" distR="114300" simplePos="0" relativeHeight="251719680" behindDoc="0" locked="0" layoutInCell="1" allowOverlap="1" wp14:anchorId="77E87C1F" wp14:editId="2CEEAEC5">
+              <wp:anchor distT="0" distB="0" distL="114300" distR="114300" simplePos="0" relativeHeight="251719680" behindDoc="0" locked="0" layoutInCell="1" allowOverlap="1">
                 <wp:simplePos x="0" y="0"/>
                 <wp:positionH relativeFrom="column">
                   <wp:posOffset>-72390</wp:posOffset>
@@ -3425,7 +3378,7 @@
                         <a:blip r:embed="rId1">
                           <a:extLst>
                             <a:ext uri="{28A0092B-C50C-407E-A947-70E740481C1C}">
-                              <a14:useLocalDpi xmlns:a14="http://schemas.microsoft.com/office/drawing/2010/main" val="0"/>
+                              <a14:useLocalDpi xmlns:a14="http://schemas.microsoft.com/office/drawing/2010/main" xmlns:wps="http://schemas.microsoft.com/office/word/2010/wordprocessingShape" xmlns:wpi="http://schemas.microsoft.com/office/word/2010/wordprocessingInk" xmlns:wpg="http://schemas.microsoft.com/office/word/2010/wordprocessingGroup" xmlns:w14="http://schemas.microsoft.com/office/word/2010/wordml" xmlns:w="http://schemas.openxmlformats.org/wordprocessingml/2006/main" xmlns:w10="urn:schemas-microsoft-com:office:word" xmlns:wp14="http://schemas.microsoft.com/office/word/2010/wordprocessingDrawing" xmlns:v="urn:schemas-microsoft-com:vml" xmlns:o="urn:schemas-microsoft-com:office:office" xmlns:mc="http://schemas.openxmlformats.org/markup-compatibility/2006" xmlns:wpc="http://schemas.microsoft.com/office/word/2010/wordprocessingCanvas" xmlns="" val="0"/>
                             </a:ext>
                           </a:extLst>
                         </a:blip>
@@ -3564,12 +3517,6 @@
             <w:t>Lycée</w:t>
           </w:r>
           <w:r>
-            <w:rPr>
-              <w:szCs w:val="22"/>
-            </w:rPr>
-            <w:t xml:space="preserve"> </w:t>
-          </w:r>
-          <w:r>
             <w:t>Rouvière</w:t>
           </w:r>
         </w:p>
@@ -3633,14 +3580,6 @@
               <w:szCs w:val="22"/>
             </w:rPr>
             <w:t>2</w:t>
-          </w:r>
-          <w:r>
-            <w:rPr>
-              <w:b/>
-              <w:sz w:val="16"/>
-              <w:szCs w:val="22"/>
-            </w:rPr>
-            <w:t xml:space="preserve"> </w:t>
           </w:r>
           <w:r>
             <w:rPr>
@@ -3731,7 +3670,7 @@
 </file>
 
 <file path=word/numbering.xml><?xml version="1.0" encoding="utf-8"?>
-<w:numbering xmlns:wpc="http://schemas.microsoft.com/office/word/2010/wordprocessingCanvas" xmlns:mc="http://schemas.openxmlformats.org/markup-compatibility/2006" xmlns:o="urn:schemas-microsoft-com:office:office" xmlns:r="http://schemas.openxmlformats.org/officeDocument/2006/relationships" xmlns:m="http://schemas.openxmlformats.org/officeDocument/2006/math" xmlns:v="urn:schemas-microsoft-com:vml" xmlns:wp14="http://schemas.microsoft.com/office/word/2010/wordprocessingDrawing" xmlns:wp="http://schemas.openxmlformats.org/drawingml/2006/wordprocessingDrawing" xmlns:w10="urn:schemas-microsoft-com:office:word" xmlns:w="http://schemas.openxmlformats.org/wordprocessingml/2006/main" xmlns:w14="http://schemas.microsoft.com/office/word/2010/wordml" xmlns:wpg="http://schemas.microsoft.com/office/word/2010/wordprocessingGroup" xmlns:wpi="http://schemas.microsoft.com/office/word/2010/wordprocessingInk" xmlns:wne="http://schemas.microsoft.com/office/word/2006/wordml" xmlns:wps="http://schemas.microsoft.com/office/word/2010/wordprocessingShape" mc:Ignorable="w14 wp14">
+<w:numbering xmlns:ve="http://schemas.openxmlformats.org/markup-compatibility/2006" xmlns:o="urn:schemas-microsoft-com:office:office" xmlns:r="http://schemas.openxmlformats.org/officeDocument/2006/relationships" xmlns:m="http://schemas.openxmlformats.org/officeDocument/2006/math" xmlns:v="urn:schemas-microsoft-com:vml" xmlns:wp="http://schemas.openxmlformats.org/drawingml/2006/wordprocessingDrawing" xmlns:w10="urn:schemas-microsoft-com:office:word" xmlns:w="http://schemas.openxmlformats.org/wordprocessingml/2006/main" xmlns:wne="http://schemas.microsoft.com/office/word/2006/wordml">
   <w:numPicBullet w:numPicBulletId="0">
     <w:pict>
       <v:shapetype id="_x0000_t75" coordsize="21600,21600" o:spt="75" o:preferrelative="t" path="m@4@5l@4@11@9@11@9@5xe" filled="f" stroked="f">
@@ -3753,14 +3692,14 @@
         <v:path o:extrusionok="f" gradientshapeok="t" o:connecttype="rect"/>
         <o:lock v:ext="edit" aspectratio="t"/>
       </v:shapetype>
-      <v:shape id="_x0000_i1038" type="#_x0000_t75" alt="icone2.png" style="width:57.6pt;height:37.45pt;visibility:visible;mso-wrap-style:square" o:bullet="t">
+      <v:shape id="_x0000_i1026" type="#_x0000_t75" alt="icone2.png" style="width:57.6pt;height:37.45pt;visibility:visible;mso-wrap-style:square" o:bullet="t">
         <v:imagedata r:id="rId1" o:title="icone2"/>
       </v:shape>
     </w:pict>
   </w:numPicBullet>
   <w:numPicBullet w:numPicBulletId="1">
     <w:pict>
-      <v:shape id="_x0000_i1039" type="#_x0000_t75" style="width:8.65pt;height:8.65pt" o:bullet="t">
+      <v:shape id="_x0000_i1027" type="#_x0000_t75" style="width:8.65pt;height:8.65pt" o:bullet="t">
         <v:imagedata r:id="rId2" o:title="BD14692_"/>
       </v:shape>
     </w:pict>
@@ -6407,7 +6346,7 @@
 </file>
 
 <file path=word/styles.xml><?xml version="1.0" encoding="utf-8"?>
-<w:styles xmlns:mc="http://schemas.openxmlformats.org/markup-compatibility/2006" xmlns:r="http://schemas.openxmlformats.org/officeDocument/2006/relationships" xmlns:w="http://schemas.openxmlformats.org/wordprocessingml/2006/main" xmlns:w14="http://schemas.microsoft.com/office/word/2010/wordml" mc:Ignorable="w14">
+<w:styles xmlns:r="http://schemas.openxmlformats.org/officeDocument/2006/relationships" xmlns:w="http://schemas.openxmlformats.org/wordprocessingml/2006/main">
   <w:docDefaults>
     <w:rPrDefault>
       <w:rPr>
@@ -6797,6 +6736,7 @@
     <w:uiPriority w:val="99"/>
     <w:semiHidden/>
     <w:unhideWhenUsed/>
+    <w:qFormat/>
     <w:tblPr>
       <w:tblInd w:w="0" w:type="dxa"/>
       <w:tblCellMar>
@@ -6821,6 +6761,7 @@
       <w:spacing w:after="0" w:line="240" w:lineRule="auto"/>
     </w:pPr>
     <w:tblPr>
+      <w:tblInd w:w="0" w:type="dxa"/>
       <w:tblBorders>
         <w:top w:val="single" w:sz="4" w:space="0" w:color="auto"/>
         <w:left w:val="single" w:sz="4" w:space="0" w:color="auto"/>
@@ -6829,6 +6770,12 @@
         <w:insideH w:val="single" w:sz="4" w:space="0" w:color="auto"/>
         <w:insideV w:val="single" w:sz="4" w:space="0" w:color="auto"/>
       </w:tblBorders>
+      <w:tblCellMar>
+        <w:top w:w="0" w:type="dxa"/>
+        <w:left w:w="108" w:type="dxa"/>
+        <w:bottom w:w="0" w:type="dxa"/>
+        <w:right w:w="108" w:type="dxa"/>
+      </w:tblCellMar>
     </w:tblPr>
   </w:style>
   <w:style w:type="paragraph" w:styleId="En-tte">
@@ -7374,6 +7321,7 @@
     <w:tblPr>
       <w:tblStyleRowBandSize w:val="1"/>
       <w:tblStyleColBandSize w:val="1"/>
+      <w:tblInd w:w="0" w:type="dxa"/>
       <w:tblBorders>
         <w:top w:val="single" w:sz="8" w:space="0" w:color="404040" w:themeColor="text1" w:themeTint="BF"/>
         <w:left w:val="single" w:sz="8" w:space="0" w:color="404040" w:themeColor="text1" w:themeTint="BF"/>
@@ -7381,6 +7329,12 @@
         <w:right w:val="single" w:sz="8" w:space="0" w:color="404040" w:themeColor="text1" w:themeTint="BF"/>
         <w:insideH w:val="single" w:sz="8" w:space="0" w:color="404040" w:themeColor="text1" w:themeTint="BF"/>
       </w:tblBorders>
+      <w:tblCellMar>
+        <w:top w:w="0" w:type="dxa"/>
+        <w:left w:w="108" w:type="dxa"/>
+        <w:bottom w:w="0" w:type="dxa"/>
+        <w:right w:w="108" w:type="dxa"/>
+      </w:tblCellMar>
     </w:tblPr>
     <w:tblStylePr w:type="firstRow">
       <w:pPr>
@@ -7473,12 +7427,19 @@
     <w:tblPr>
       <w:tblStyleRowBandSize w:val="1"/>
       <w:tblStyleColBandSize w:val="1"/>
+      <w:tblInd w:w="0" w:type="dxa"/>
       <w:tblBorders>
         <w:top w:val="single" w:sz="8" w:space="0" w:color="4F81BD" w:themeColor="accent1"/>
         <w:left w:val="single" w:sz="8" w:space="0" w:color="4F81BD" w:themeColor="accent1"/>
         <w:bottom w:val="single" w:sz="8" w:space="0" w:color="4F81BD" w:themeColor="accent1"/>
         <w:right w:val="single" w:sz="8" w:space="0" w:color="4F81BD" w:themeColor="accent1"/>
       </w:tblBorders>
+      <w:tblCellMar>
+        <w:top w:w="0" w:type="dxa"/>
+        <w:left w:w="108" w:type="dxa"/>
+        <w:bottom w:w="0" w:type="dxa"/>
+        <w:right w:w="108" w:type="dxa"/>
+      </w:tblCellMar>
     </w:tblPr>
     <w:tblStylePr w:type="firstRow">
       <w:pPr>
@@ -7619,10 +7580,17 @@
     <w:tblPr>
       <w:tblStyleRowBandSize w:val="1"/>
       <w:tblStyleColBandSize w:val="1"/>
+      <w:tblInd w:w="0" w:type="dxa"/>
       <w:tblBorders>
         <w:top w:val="single" w:sz="8" w:space="0" w:color="4F81BD" w:themeColor="accent1"/>
         <w:bottom w:val="single" w:sz="8" w:space="0" w:color="4F81BD" w:themeColor="accent1"/>
       </w:tblBorders>
+      <w:tblCellMar>
+        <w:top w:w="0" w:type="dxa"/>
+        <w:left w:w="108" w:type="dxa"/>
+        <w:bottom w:w="0" w:type="dxa"/>
+        <w:right w:w="108" w:type="dxa"/>
+      </w:tblCellMar>
     </w:tblPr>
     <w:tblStylePr w:type="firstRow">
       <w:pPr>

</xml_diff>